<commit_message>
Add part1.1, 1.2, start 1.3
</commit_message>
<xml_diff>
--- a/draft.docx
+++ b/draft.docx
@@ -21,8 +21,15 @@
           <w:ilvl w:val="1"/>
           <w:numId w:val="1"/>
         </w:numPr>
-      </w:pPr>
-      <w:r>
+        <w:rPr>
+          <w:u w:val="single"/>
+        </w:rPr>
+      </w:pPr>
+      <w:commentRangeStart w:id="0"/>
+      <w:r>
+        <w:rPr>
+          <w:u w:val="single"/>
+        </w:rPr>
         <w:t>Для чего необходимо беспроводное управление, актуально ли это сейчас.</w:t>
       </w:r>
     </w:p>
@@ -33,18 +40,37 @@
           <w:ilvl w:val="1"/>
           <w:numId w:val="1"/>
         </w:numPr>
-      </w:pPr>
-      <w:r>
+        <w:rPr>
+          <w:u w:val="single"/>
+        </w:rPr>
+      </w:pPr>
+      <w:r>
+        <w:rPr>
+          <w:u w:val="single"/>
+        </w:rPr>
         <w:t xml:space="preserve">Где оно используется и для чего, почему нельзя </w:t>
       </w:r>
       <w:proofErr w:type="gramStart"/>
       <w:r>
+        <w:rPr>
+          <w:u w:val="single"/>
+        </w:rPr>
         <w:t>по другому</w:t>
       </w:r>
       <w:proofErr w:type="gramEnd"/>
       <w:r>
+        <w:rPr>
+          <w:u w:val="single"/>
+        </w:rPr>
         <w:t>, Примеры</w:t>
       </w:r>
+      <w:commentRangeEnd w:id="0"/>
+      <w:r>
+        <w:rPr>
+          <w:rStyle w:val="a4"/>
+        </w:rPr>
+        <w:commentReference w:id="0"/>
+      </w:r>
     </w:p>
     <w:p>
       <w:pPr>
@@ -53,10 +79,24 @@
           <w:ilvl w:val="1"/>
           <w:numId w:val="1"/>
         </w:numPr>
-      </w:pPr>
-      <w:r>
+        <w:rPr>
+          <w:u w:val="single"/>
+        </w:rPr>
+      </w:pPr>
+      <w:commentRangeStart w:id="1"/>
+      <w:r>
+        <w:rPr>
+          <w:u w:val="single"/>
+        </w:rPr>
         <w:t>Какие технологии имеются</w:t>
       </w:r>
+      <w:commentRangeEnd w:id="1"/>
+      <w:r>
+        <w:rPr>
+          <w:rStyle w:val="a4"/>
+        </w:rPr>
+        <w:commentReference w:id="1"/>
+      </w:r>
     </w:p>
     <w:p>
       <w:pPr>
@@ -134,6 +174,8 @@
       <w:r>
         <w:t>Существующие решения данных проблем</w:t>
       </w:r>
+      <w:bookmarkStart w:id="2" w:name="_GoBack"/>
+      <w:bookmarkEnd w:id="2"/>
     </w:p>
     <w:p>
       <w:pPr>
@@ -182,8 +224,6 @@
       <w:r>
         <w:t>Постановка задачи</w:t>
       </w:r>
-      <w:bookmarkStart w:id="0" w:name="_GoBack"/>
-      <w:bookmarkEnd w:id="0"/>
     </w:p>
     <w:p>
       <w:pPr>
@@ -206,6 +246,43 @@
     </w:sectPr>
   </w:body>
 </w:document>
+</file>
+
+<file path=word/comments.xml><?xml version="1.0" encoding="utf-8"?>
+<w:comments xmlns:wpc="http://schemas.microsoft.com/office/word/2010/wordprocessingCanvas" xmlns:mc="http://schemas.openxmlformats.org/markup-compatibility/2006" xmlns:o="urn:schemas-microsoft-com:office:office" xmlns:r="http://schemas.openxmlformats.org/officeDocument/2006/relationships" xmlns:m="http://schemas.openxmlformats.org/officeDocument/2006/math" xmlns:v="urn:schemas-microsoft-com:vml" xmlns:wp14="http://schemas.microsoft.com/office/word/2010/wordprocessingDrawing" xmlns:wp="http://schemas.openxmlformats.org/drawingml/2006/wordprocessingDrawing" xmlns:w10="urn:schemas-microsoft-com:office:word" xmlns:w="http://schemas.openxmlformats.org/wordprocessingml/2006/main" xmlns:w14="http://schemas.microsoft.com/office/word/2010/wordml" xmlns:wpg="http://schemas.microsoft.com/office/word/2010/wordprocessingGroup" xmlns:wpi="http://schemas.microsoft.com/office/word/2010/wordprocessingInk" xmlns:wne="http://schemas.microsoft.com/office/word/2006/wordml" xmlns:wps="http://schemas.microsoft.com/office/word/2010/wordprocessingShape" mc:Ignorable="w14 wp14">
+  <w:comment w:id="0" w:author="aleksey" w:date="2011-05-26T22:32:00Z" w:initials="a">
+    <w:p>
+      <w:pPr>
+        <w:pStyle w:val="a5"/>
+      </w:pPr>
+      <w:r>
+        <w:rPr>
+          <w:rStyle w:val="a4"/>
+        </w:rPr>
+        <w:annotationRef/>
+      </w:r>
+      <w:r>
+        <w:t>Раздел 1.1</w:t>
+      </w:r>
+    </w:p>
+  </w:comment>
+  <w:comment w:id="1" w:author="aleksey" w:date="2011-05-26T22:32:00Z" w:initials="a">
+    <w:p>
+      <w:pPr>
+        <w:pStyle w:val="a5"/>
+      </w:pPr>
+      <w:r>
+        <w:rPr>
+          <w:rStyle w:val="a4"/>
+        </w:rPr>
+        <w:annotationRef/>
+      </w:r>
+      <w:r>
+        <w:t>Раздел 1.2</w:t>
+      </w:r>
+    </w:p>
+  </w:comment>
+</w:comments>
 </file>
 
 <file path=word/numbering.xml><?xml version="1.0" encoding="utf-8"?>
@@ -503,6 +580,104 @@
       <w:contextualSpacing/>
     </w:pPr>
   </w:style>
+  <w:style w:type="character" w:styleId="a4">
+    <w:name w:val="annotation reference"/>
+    <w:basedOn w:val="a0"/>
+    <w:uiPriority w:val="99"/>
+    <w:semiHidden/>
+    <w:unhideWhenUsed/>
+    <w:rsid w:val="006C44BB"/>
+    <w:rPr>
+      <w:sz w:val="16"/>
+      <w:szCs w:val="16"/>
+    </w:rPr>
+  </w:style>
+  <w:style w:type="paragraph" w:styleId="a5">
+    <w:name w:val="annotation text"/>
+    <w:basedOn w:val="a"/>
+    <w:link w:val="a6"/>
+    <w:uiPriority w:val="99"/>
+    <w:semiHidden/>
+    <w:unhideWhenUsed/>
+    <w:rsid w:val="006C44BB"/>
+    <w:pPr>
+      <w:spacing w:line="240" w:lineRule="auto"/>
+    </w:pPr>
+    <w:rPr>
+      <w:sz w:val="20"/>
+      <w:szCs w:val="20"/>
+    </w:rPr>
+  </w:style>
+  <w:style w:type="character" w:customStyle="1" w:styleId="a6">
+    <w:name w:val="Текст примечания Знак"/>
+    <w:basedOn w:val="a0"/>
+    <w:link w:val="a5"/>
+    <w:uiPriority w:val="99"/>
+    <w:semiHidden/>
+    <w:rsid w:val="006C44BB"/>
+    <w:rPr>
+      <w:sz w:val="20"/>
+      <w:szCs w:val="20"/>
+    </w:rPr>
+  </w:style>
+  <w:style w:type="paragraph" w:styleId="a7">
+    <w:name w:val="annotation subject"/>
+    <w:basedOn w:val="a5"/>
+    <w:next w:val="a5"/>
+    <w:link w:val="a8"/>
+    <w:uiPriority w:val="99"/>
+    <w:semiHidden/>
+    <w:unhideWhenUsed/>
+    <w:rsid w:val="006C44BB"/>
+    <w:rPr>
+      <w:b/>
+      <w:bCs/>
+    </w:rPr>
+  </w:style>
+  <w:style w:type="character" w:customStyle="1" w:styleId="a8">
+    <w:name w:val="Тема примечания Знак"/>
+    <w:basedOn w:val="a6"/>
+    <w:link w:val="a7"/>
+    <w:uiPriority w:val="99"/>
+    <w:semiHidden/>
+    <w:rsid w:val="006C44BB"/>
+    <w:rPr>
+      <w:b/>
+      <w:bCs/>
+      <w:sz w:val="20"/>
+      <w:szCs w:val="20"/>
+    </w:rPr>
+  </w:style>
+  <w:style w:type="paragraph" w:styleId="a9">
+    <w:name w:val="Balloon Text"/>
+    <w:basedOn w:val="a"/>
+    <w:link w:val="aa"/>
+    <w:uiPriority w:val="99"/>
+    <w:semiHidden/>
+    <w:unhideWhenUsed/>
+    <w:rsid w:val="006C44BB"/>
+    <w:pPr>
+      <w:spacing w:after="0" w:line="240" w:lineRule="auto"/>
+    </w:pPr>
+    <w:rPr>
+      <w:rFonts w:ascii="Tahoma" w:hAnsi="Tahoma" w:cs="Tahoma"/>
+      <w:sz w:val="16"/>
+      <w:szCs w:val="16"/>
+    </w:rPr>
+  </w:style>
+  <w:style w:type="character" w:customStyle="1" w:styleId="aa">
+    <w:name w:val="Текст выноски Знак"/>
+    <w:basedOn w:val="a0"/>
+    <w:link w:val="a9"/>
+    <w:uiPriority w:val="99"/>
+    <w:semiHidden/>
+    <w:rsid w:val="006C44BB"/>
+    <w:rPr>
+      <w:rFonts w:ascii="Tahoma" w:hAnsi="Tahoma" w:cs="Tahoma"/>
+      <w:sz w:val="16"/>
+      <w:szCs w:val="16"/>
+    </w:rPr>
+  </w:style>
 </w:styles>
 </file>
 
@@ -703,6 +878,104 @@
       <w:ind w:left="720"/>
       <w:contextualSpacing/>
     </w:pPr>
+  </w:style>
+  <w:style w:type="character" w:styleId="a4">
+    <w:name w:val="annotation reference"/>
+    <w:basedOn w:val="a0"/>
+    <w:uiPriority w:val="99"/>
+    <w:semiHidden/>
+    <w:unhideWhenUsed/>
+    <w:rsid w:val="006C44BB"/>
+    <w:rPr>
+      <w:sz w:val="16"/>
+      <w:szCs w:val="16"/>
+    </w:rPr>
+  </w:style>
+  <w:style w:type="paragraph" w:styleId="a5">
+    <w:name w:val="annotation text"/>
+    <w:basedOn w:val="a"/>
+    <w:link w:val="a6"/>
+    <w:uiPriority w:val="99"/>
+    <w:semiHidden/>
+    <w:unhideWhenUsed/>
+    <w:rsid w:val="006C44BB"/>
+    <w:pPr>
+      <w:spacing w:line="240" w:lineRule="auto"/>
+    </w:pPr>
+    <w:rPr>
+      <w:sz w:val="20"/>
+      <w:szCs w:val="20"/>
+    </w:rPr>
+  </w:style>
+  <w:style w:type="character" w:customStyle="1" w:styleId="a6">
+    <w:name w:val="Текст примечания Знак"/>
+    <w:basedOn w:val="a0"/>
+    <w:link w:val="a5"/>
+    <w:uiPriority w:val="99"/>
+    <w:semiHidden/>
+    <w:rsid w:val="006C44BB"/>
+    <w:rPr>
+      <w:sz w:val="20"/>
+      <w:szCs w:val="20"/>
+    </w:rPr>
+  </w:style>
+  <w:style w:type="paragraph" w:styleId="a7">
+    <w:name w:val="annotation subject"/>
+    <w:basedOn w:val="a5"/>
+    <w:next w:val="a5"/>
+    <w:link w:val="a8"/>
+    <w:uiPriority w:val="99"/>
+    <w:semiHidden/>
+    <w:unhideWhenUsed/>
+    <w:rsid w:val="006C44BB"/>
+    <w:rPr>
+      <w:b/>
+      <w:bCs/>
+    </w:rPr>
+  </w:style>
+  <w:style w:type="character" w:customStyle="1" w:styleId="a8">
+    <w:name w:val="Тема примечания Знак"/>
+    <w:basedOn w:val="a6"/>
+    <w:link w:val="a7"/>
+    <w:uiPriority w:val="99"/>
+    <w:semiHidden/>
+    <w:rsid w:val="006C44BB"/>
+    <w:rPr>
+      <w:b/>
+      <w:bCs/>
+      <w:sz w:val="20"/>
+      <w:szCs w:val="20"/>
+    </w:rPr>
+  </w:style>
+  <w:style w:type="paragraph" w:styleId="a9">
+    <w:name w:val="Balloon Text"/>
+    <w:basedOn w:val="a"/>
+    <w:link w:val="aa"/>
+    <w:uiPriority w:val="99"/>
+    <w:semiHidden/>
+    <w:unhideWhenUsed/>
+    <w:rsid w:val="006C44BB"/>
+    <w:pPr>
+      <w:spacing w:after="0" w:line="240" w:lineRule="auto"/>
+    </w:pPr>
+    <w:rPr>
+      <w:rFonts w:ascii="Tahoma" w:hAnsi="Tahoma" w:cs="Tahoma"/>
+      <w:sz w:val="16"/>
+      <w:szCs w:val="16"/>
+    </w:rPr>
+  </w:style>
+  <w:style w:type="character" w:customStyle="1" w:styleId="aa">
+    <w:name w:val="Текст выноски Знак"/>
+    <w:basedOn w:val="a0"/>
+    <w:link w:val="a9"/>
+    <w:uiPriority w:val="99"/>
+    <w:semiHidden/>
+    <w:rsid w:val="006C44BB"/>
+    <w:rPr>
+      <w:rFonts w:ascii="Tahoma" w:hAnsi="Tahoma" w:cs="Tahoma"/>
+      <w:sz w:val="16"/>
+      <w:szCs w:val="16"/>
+    </w:rPr>
   </w:style>
 </w:styles>
 </file>

</xml_diff>